<commit_message>
Updated tables.docx, add more links to README.md
</commit_message>
<xml_diff>
--- a/Outputs/tables.docx
+++ b/Outputs/tables.docx
@@ -7,9 +7,10 @@
         <w:t>TABLE 1: Characteristics</w:t>
       </w:r>
     </w:p>
+    <w:p/>
     <w:tbl>
       <w:tblPr>
-        <w:tblW w:w="8352" w:type="dxa"/>
+        <w:tblW w:w="0" w:type="dxa"/>
         <w:tblBorders>
           <w:top w:val="single" w:sz="12" w:space="0" w:color="A8A8A8"/>
           <w:bottom w:val="single" w:sz="12" w:space="0" w:color="A8A8A8"/>
@@ -6392,16 +6393,13 @@
     <w:p/>
     <w:p/>
     <w:p/>
-    <w:p/>
-    <w:p/>
-    <w:p/>
-    <w:p/>
-    <w:p/>
     <w:p>
       <w:r>
-        <w:t>TABLE 2: Body composition</w:t>
+        <w:lastRenderedPageBreak/>
+        <w:t>TABLE 2: BODY COMPOSITION</w:t>
       </w:r>
     </w:p>
+    <w:p/>
     <w:tbl>
       <w:tblPr>
         <w:tblW w:w="0" w:type="dxa"/>
@@ -6992,49 +6990,49 @@
                 <w:sz w:val="27"/>
                 <w:szCs w:val="27"/>
               </w:rPr>
-              <w:t>47.32 (12.407)</w:t>
-            </w:r>
-          </w:p>
-        </w:tc>
-        <w:tc>
-          <w:tcPr>
-            <w:tcW w:w="0" w:type="auto"/>
-            <w:tcBorders>
-              <w:top w:val="single" w:sz="6" w:space="0" w:color="D3D3D3"/>
-              <w:left w:val="nil"/>
-              <w:bottom w:val="nil"/>
-              <w:right w:val="nil"/>
-            </w:tcBorders>
-            <w:shd w:val="clear" w:color="auto" w:fill="FFFFFF"/>
-            <w:tcMar>
-              <w:top w:w="120" w:type="dxa"/>
-              <w:left w:w="75" w:type="dxa"/>
-              <w:bottom w:w="120" w:type="dxa"/>
-              <w:right w:w="75" w:type="dxa"/>
-            </w:tcMar>
-            <w:vAlign w:val="center"/>
-            <w:hideMark/>
-          </w:tcPr>
-          <w:p>
-            <w:pPr>
-              <w:spacing w:before="150" w:after="150"/>
-              <w:ind w:left="150" w:right="150"/>
-              <w:jc w:val="center"/>
-              <w:rPr>
-                <w:rFonts w:ascii="Segoe UI" w:eastAsia="Times New Roman" w:hAnsi="Segoe UI" w:cs="Segoe UI"/>
-                <w:color w:val="333333"/>
-                <w:sz w:val="27"/>
-                <w:szCs w:val="27"/>
-              </w:rPr>
-            </w:pPr>
-            <w:r>
-              <w:rPr>
-                <w:rFonts w:ascii="Segoe UI" w:eastAsia="Times New Roman" w:hAnsi="Segoe UI" w:cs="Segoe UI"/>
-                <w:color w:val="333333"/>
-                <w:sz w:val="27"/>
-                <w:szCs w:val="27"/>
-              </w:rPr>
-              <w:t>48.66 (12.002)</w:t>
+              <w:t>48.22 (10.494)</w:t>
+            </w:r>
+          </w:p>
+        </w:tc>
+        <w:tc>
+          <w:tcPr>
+            <w:tcW w:w="0" w:type="auto"/>
+            <w:tcBorders>
+              <w:top w:val="single" w:sz="6" w:space="0" w:color="D3D3D3"/>
+              <w:left w:val="nil"/>
+              <w:bottom w:val="nil"/>
+              <w:right w:val="nil"/>
+            </w:tcBorders>
+            <w:shd w:val="clear" w:color="auto" w:fill="FFFFFF"/>
+            <w:tcMar>
+              <w:top w:w="120" w:type="dxa"/>
+              <w:left w:w="75" w:type="dxa"/>
+              <w:bottom w:w="120" w:type="dxa"/>
+              <w:right w:w="75" w:type="dxa"/>
+            </w:tcMar>
+            <w:vAlign w:val="center"/>
+            <w:hideMark/>
+          </w:tcPr>
+          <w:p>
+            <w:pPr>
+              <w:spacing w:before="150" w:after="150"/>
+              <w:ind w:left="150" w:right="150"/>
+              <w:jc w:val="center"/>
+              <w:rPr>
+                <w:rFonts w:ascii="Segoe UI" w:eastAsia="Times New Roman" w:hAnsi="Segoe UI" w:cs="Segoe UI"/>
+                <w:color w:val="333333"/>
+                <w:sz w:val="27"/>
+                <w:szCs w:val="27"/>
+              </w:rPr>
+            </w:pPr>
+            <w:r>
+              <w:rPr>
+                <w:rFonts w:ascii="Segoe UI" w:eastAsia="Times New Roman" w:hAnsi="Segoe UI" w:cs="Segoe UI"/>
+                <w:color w:val="333333"/>
+                <w:sz w:val="27"/>
+                <w:szCs w:val="27"/>
+              </w:rPr>
+              <w:t>49.03 (11.188)</w:t>
             </w:r>
           </w:p>
         </w:tc>
@@ -7203,49 +7201,49 @@
                 <w:sz w:val="27"/>
                 <w:szCs w:val="27"/>
               </w:rPr>
-              <w:t>45.78</w:t>
-            </w:r>
-          </w:p>
-        </w:tc>
-        <w:tc>
-          <w:tcPr>
-            <w:tcW w:w="0" w:type="auto"/>
-            <w:tcBorders>
-              <w:top w:val="single" w:sz="6" w:space="0" w:color="D3D3D3"/>
-              <w:left w:val="nil"/>
-              <w:bottom w:val="nil"/>
-              <w:right w:val="nil"/>
-            </w:tcBorders>
-            <w:shd w:val="clear" w:color="auto" w:fill="FFFFFF"/>
-            <w:tcMar>
-              <w:top w:w="120" w:type="dxa"/>
-              <w:left w:w="75" w:type="dxa"/>
-              <w:bottom w:w="120" w:type="dxa"/>
-              <w:right w:w="75" w:type="dxa"/>
-            </w:tcMar>
-            <w:vAlign w:val="center"/>
-            <w:hideMark/>
-          </w:tcPr>
-          <w:p>
-            <w:pPr>
-              <w:spacing w:before="150" w:after="150"/>
-              <w:ind w:left="150" w:right="150"/>
-              <w:jc w:val="center"/>
-              <w:rPr>
-                <w:rFonts w:ascii="Segoe UI" w:eastAsia="Times New Roman" w:hAnsi="Segoe UI" w:cs="Segoe UI"/>
-                <w:color w:val="333333"/>
-                <w:sz w:val="27"/>
-                <w:szCs w:val="27"/>
-              </w:rPr>
-            </w:pPr>
-            <w:r>
-              <w:rPr>
-                <w:rFonts w:ascii="Segoe UI" w:eastAsia="Times New Roman" w:hAnsi="Segoe UI" w:cs="Segoe UI"/>
-                <w:color w:val="333333"/>
-                <w:sz w:val="27"/>
-                <w:szCs w:val="27"/>
-              </w:rPr>
-              <w:t>46.79</w:t>
+              <w:t>46.11</w:t>
+            </w:r>
+          </w:p>
+        </w:tc>
+        <w:tc>
+          <w:tcPr>
+            <w:tcW w:w="0" w:type="auto"/>
+            <w:tcBorders>
+              <w:top w:val="single" w:sz="6" w:space="0" w:color="D3D3D3"/>
+              <w:left w:val="nil"/>
+              <w:bottom w:val="nil"/>
+              <w:right w:val="nil"/>
+            </w:tcBorders>
+            <w:shd w:val="clear" w:color="auto" w:fill="FFFFFF"/>
+            <w:tcMar>
+              <w:top w:w="120" w:type="dxa"/>
+              <w:left w:w="75" w:type="dxa"/>
+              <w:bottom w:w="120" w:type="dxa"/>
+              <w:right w:w="75" w:type="dxa"/>
+            </w:tcMar>
+            <w:vAlign w:val="center"/>
+            <w:hideMark/>
+          </w:tcPr>
+          <w:p>
+            <w:pPr>
+              <w:spacing w:before="150" w:after="150"/>
+              <w:ind w:left="150" w:right="150"/>
+              <w:jc w:val="center"/>
+              <w:rPr>
+                <w:rFonts w:ascii="Segoe UI" w:eastAsia="Times New Roman" w:hAnsi="Segoe UI" w:cs="Segoe UI"/>
+                <w:color w:val="333333"/>
+                <w:sz w:val="27"/>
+                <w:szCs w:val="27"/>
+              </w:rPr>
+            </w:pPr>
+            <w:r>
+              <w:rPr>
+                <w:rFonts w:ascii="Segoe UI" w:eastAsia="Times New Roman" w:hAnsi="Segoe UI" w:cs="Segoe UI"/>
+                <w:color w:val="333333"/>
+                <w:sz w:val="27"/>
+                <w:szCs w:val="27"/>
+              </w:rPr>
+              <w:t>46.85</w:t>
             </w:r>
           </w:p>
         </w:tc>
@@ -7414,49 +7412,49 @@
                 <w:sz w:val="27"/>
                 <w:szCs w:val="27"/>
               </w:rPr>
-              <w:t>[0.048, 81.46]</w:t>
-            </w:r>
-          </w:p>
-        </w:tc>
-        <w:tc>
-          <w:tcPr>
-            <w:tcW w:w="0" w:type="auto"/>
-            <w:tcBorders>
-              <w:top w:val="single" w:sz="6" w:space="0" w:color="D3D3D3"/>
-              <w:left w:val="nil"/>
-              <w:bottom w:val="nil"/>
-              <w:right w:val="nil"/>
-            </w:tcBorders>
-            <w:shd w:val="clear" w:color="auto" w:fill="FFFFFF"/>
-            <w:tcMar>
-              <w:top w:w="120" w:type="dxa"/>
-              <w:left w:w="75" w:type="dxa"/>
-              <w:bottom w:w="120" w:type="dxa"/>
-              <w:right w:w="75" w:type="dxa"/>
-            </w:tcMar>
-            <w:vAlign w:val="center"/>
-            <w:hideMark/>
-          </w:tcPr>
-          <w:p>
-            <w:pPr>
-              <w:spacing w:before="150" w:after="150"/>
-              <w:ind w:left="150" w:right="150"/>
-              <w:jc w:val="center"/>
-              <w:rPr>
-                <w:rFonts w:ascii="Segoe UI" w:eastAsia="Times New Roman" w:hAnsi="Segoe UI" w:cs="Segoe UI"/>
-                <w:color w:val="333333"/>
-                <w:sz w:val="27"/>
-                <w:szCs w:val="27"/>
-              </w:rPr>
-            </w:pPr>
-            <w:r>
-              <w:rPr>
-                <w:rFonts w:ascii="Segoe UI" w:eastAsia="Times New Roman" w:hAnsi="Segoe UI" w:cs="Segoe UI"/>
-                <w:color w:val="333333"/>
-                <w:sz w:val="27"/>
-                <w:szCs w:val="27"/>
-              </w:rPr>
-              <w:t>[0.048, 81.46]</w:t>
+              <w:t>[28.467, 81.46]</w:t>
+            </w:r>
+          </w:p>
+        </w:tc>
+        <w:tc>
+          <w:tcPr>
+            <w:tcW w:w="0" w:type="auto"/>
+            <w:tcBorders>
+              <w:top w:val="single" w:sz="6" w:space="0" w:color="D3D3D3"/>
+              <w:left w:val="nil"/>
+              <w:bottom w:val="nil"/>
+              <w:right w:val="nil"/>
+            </w:tcBorders>
+            <w:shd w:val="clear" w:color="auto" w:fill="FFFFFF"/>
+            <w:tcMar>
+              <w:top w:w="120" w:type="dxa"/>
+              <w:left w:w="75" w:type="dxa"/>
+              <w:bottom w:w="120" w:type="dxa"/>
+              <w:right w:w="75" w:type="dxa"/>
+            </w:tcMar>
+            <w:vAlign w:val="center"/>
+            <w:hideMark/>
+          </w:tcPr>
+          <w:p>
+            <w:pPr>
+              <w:spacing w:before="150" w:after="150"/>
+              <w:ind w:left="150" w:right="150"/>
+              <w:jc w:val="center"/>
+              <w:rPr>
+                <w:rFonts w:ascii="Segoe UI" w:eastAsia="Times New Roman" w:hAnsi="Segoe UI" w:cs="Segoe UI"/>
+                <w:color w:val="333333"/>
+                <w:sz w:val="27"/>
+                <w:szCs w:val="27"/>
+              </w:rPr>
+            </w:pPr>
+            <w:r>
+              <w:rPr>
+                <w:rFonts w:ascii="Segoe UI" w:eastAsia="Times New Roman" w:hAnsi="Segoe UI" w:cs="Segoe UI"/>
+                <w:color w:val="333333"/>
+                <w:sz w:val="27"/>
+                <w:szCs w:val="27"/>
+              </w:rPr>
+              <w:t>[28.467, 81.46]</w:t>
             </w:r>
           </w:p>
         </w:tc>
@@ -8735,8 +8733,19 @@
                 <w:sz w:val="27"/>
                 <w:szCs w:val="27"/>
               </w:rPr>
+              <w:t xml:space="preserve">Bone Mineral </w:t>
+            </w:r>
+            <w:r>
+              <w:rPr>
+                <w:rFonts w:ascii="Segoe UI" w:eastAsia="Times New Roman" w:hAnsi="Segoe UI" w:cs="Segoe UI"/>
+                <w:b/>
+                <w:bCs/>
+                <w:color w:val="333333"/>
+                <w:sz w:val="27"/>
+                <w:szCs w:val="27"/>
+              </w:rPr>
               <w:lastRenderedPageBreak/>
-              <w:t>Bone Mineral Density (g/cm^3)</w:t>
+              <w:t>Density (g/cm^3)</w:t>
             </w:r>
           </w:p>
         </w:tc>
@@ -10778,7 +10787,6 @@
                 <w:sz w:val="27"/>
                 <w:szCs w:val="27"/>
               </w:rPr>
-              <w:lastRenderedPageBreak/>
               <w:t>Body Fat Percentage</w:t>
             </w:r>
           </w:p>
@@ -10952,6 +10960,7 @@
                 <w:sz w:val="27"/>
                 <w:szCs w:val="27"/>
               </w:rPr>
+              <w:lastRenderedPageBreak/>
               <w:t>    Mean (SD)</w:t>
             </w:r>
           </w:p>
@@ -12994,7 +13003,6 @@
                 <w:sz w:val="27"/>
                 <w:szCs w:val="27"/>
               </w:rPr>
-              <w:lastRenderedPageBreak/>
               <w:t>    Mean (SD)</w:t>
             </w:r>
           </w:p>
@@ -13417,6 +13425,7 @@
                 <w:sz w:val="27"/>
                 <w:szCs w:val="27"/>
               </w:rPr>
+              <w:lastRenderedPageBreak/>
               <w:t>    [Range]</w:t>
             </w:r>
           </w:p>
@@ -13803,118 +13812,10 @@
       </w:tr>
     </w:tbl>
     <w:p/>
+    <w:p/>
     <w:p>
       <w:r>
-        <w:t xml:space="preserve">         cols </w:t>
-      </w:r>
-      <w:proofErr w:type="spellStart"/>
-      <w:r>
-        <w:t>Fstat</w:t>
-      </w:r>
-      <w:proofErr w:type="spellEnd"/>
-      <w:r>
-        <w:t xml:space="preserve">     p</w:t>
-      </w:r>
-    </w:p>
-    <w:p>
-      <w:r>
-        <w:t xml:space="preserve">1 </w:t>
-      </w:r>
-      <w:proofErr w:type="spellStart"/>
-      <w:r>
-        <w:t>Lean_mass_kg</w:t>
-      </w:r>
-      <w:proofErr w:type="spellEnd"/>
-      <w:r>
-        <w:t xml:space="preserve"> 2.170 0.119</w:t>
-      </w:r>
-    </w:p>
-    <w:p>
-      <w:proofErr w:type="gramStart"/>
-      <w:r>
-        <w:t xml:space="preserve">2  </w:t>
-      </w:r>
-      <w:proofErr w:type="spellStart"/>
-      <w:r>
-        <w:t>fat</w:t>
-      </w:r>
-      <w:proofErr w:type="gramEnd"/>
-      <w:r>
-        <w:t>_mass_kg</w:t>
-      </w:r>
-      <w:proofErr w:type="spellEnd"/>
-      <w:r>
-        <w:t xml:space="preserve"> 0.378 0.686</w:t>
-      </w:r>
-    </w:p>
-    <w:p>
-      <w:r>
-        <w:t xml:space="preserve">3     </w:t>
-      </w:r>
-      <w:proofErr w:type="spellStart"/>
-      <w:r>
-        <w:t>BMD_g_cm</w:t>
-      </w:r>
-      <w:proofErr w:type="spellEnd"/>
-      <w:r>
-        <w:t xml:space="preserve"> 1.822 0.166</w:t>
-      </w:r>
-    </w:p>
-    <w:p>
-      <w:r>
-        <w:t xml:space="preserve">4       </w:t>
-      </w:r>
-      <w:proofErr w:type="spellStart"/>
-      <w:r>
-        <w:t>BMC_kg</w:t>
-      </w:r>
-      <w:proofErr w:type="spellEnd"/>
-      <w:r>
-        <w:t xml:space="preserve"> 0.395 0.674</w:t>
-      </w:r>
-    </w:p>
-    <w:p>
-      <w:proofErr w:type="gramStart"/>
-      <w:r>
-        <w:t xml:space="preserve">5  </w:t>
-      </w:r>
-      <w:proofErr w:type="spellStart"/>
-      <w:r>
-        <w:t>percent</w:t>
-      </w:r>
-      <w:proofErr w:type="gramEnd"/>
-      <w:r>
-        <w:t>_fat</w:t>
-      </w:r>
-      <w:proofErr w:type="spellEnd"/>
-      <w:r>
-        <w:t xml:space="preserve"> 0.589 0.557</w:t>
-      </w:r>
-    </w:p>
-    <w:p>
-      <w:r>
-        <w:t xml:space="preserve">6        </w:t>
-      </w:r>
-      <w:proofErr w:type="spellStart"/>
-      <w:r>
-        <w:t>VAT_g</w:t>
-      </w:r>
-      <w:proofErr w:type="spellEnd"/>
-      <w:r>
-        <w:t xml:space="preserve"> 0.221 0.896</w:t>
-      </w:r>
-    </w:p>
-    <w:p>
-      <w:r>
-        <w:t xml:space="preserve">7   </w:t>
-      </w:r>
-      <w:proofErr w:type="spellStart"/>
-      <w:r>
-        <w:t>VAT_volume</w:t>
-      </w:r>
-      <w:proofErr w:type="spellEnd"/>
-      <w:r>
-        <w:t xml:space="preserve"> 0.222 0.895</w:t>
+        <w:t xml:space="preserve">ANOVA testing results appended to TABLE 2 (done in paper). </w:t>
       </w:r>
     </w:p>
     <w:p/>
@@ -13980,10 +13881,10 @@
           </w:tcPr>
           <w:p>
             <w:r>
-              <w:t>2.1</w:t>
-            </w:r>
-            <w:r>
-              <w:t>70</w:t>
+              <w:t>2.</w:t>
+            </w:r>
+            <w:r>
+              <w:t>073</w:t>
             </w:r>
           </w:p>
         </w:tc>
@@ -13993,7 +13894,10 @@
           </w:tcPr>
           <w:p>
             <w:r>
-              <w:t>.119</w:t>
+              <w:t>.1</w:t>
+            </w:r>
+            <w:r>
+              <w:t>30</w:t>
             </w:r>
           </w:p>
         </w:tc>
@@ -14294,10 +14198,115 @@
           <w:tab w:val="left" w:pos="3008"/>
         </w:tabs>
       </w:pPr>
+    </w:p>
+    <w:p>
+      <w:pPr>
+        <w:tabs>
+          <w:tab w:val="left" w:pos="3008"/>
+        </w:tabs>
+      </w:pPr>
+    </w:p>
+    <w:p>
+      <w:pPr>
+        <w:tabs>
+          <w:tab w:val="left" w:pos="3008"/>
+        </w:tabs>
+      </w:pPr>
+    </w:p>
+    <w:p>
+      <w:pPr>
+        <w:tabs>
+          <w:tab w:val="left" w:pos="3008"/>
+        </w:tabs>
+      </w:pPr>
+    </w:p>
+    <w:p>
+      <w:pPr>
+        <w:tabs>
+          <w:tab w:val="left" w:pos="3008"/>
+        </w:tabs>
+      </w:pPr>
+    </w:p>
+    <w:p>
+      <w:pPr>
+        <w:tabs>
+          <w:tab w:val="left" w:pos="3008"/>
+        </w:tabs>
+      </w:pPr>
+    </w:p>
+    <w:p>
+      <w:pPr>
+        <w:tabs>
+          <w:tab w:val="left" w:pos="3008"/>
+        </w:tabs>
+      </w:pPr>
+    </w:p>
+    <w:p>
+      <w:pPr>
+        <w:tabs>
+          <w:tab w:val="left" w:pos="3008"/>
+        </w:tabs>
+      </w:pPr>
+    </w:p>
+    <w:p>
+      <w:pPr>
+        <w:tabs>
+          <w:tab w:val="left" w:pos="3008"/>
+        </w:tabs>
+      </w:pPr>
+    </w:p>
+    <w:p>
+      <w:pPr>
+        <w:tabs>
+          <w:tab w:val="left" w:pos="3008"/>
+        </w:tabs>
+      </w:pPr>
+    </w:p>
+    <w:p>
+      <w:pPr>
+        <w:tabs>
+          <w:tab w:val="left" w:pos="3008"/>
+        </w:tabs>
+      </w:pPr>
+    </w:p>
+    <w:p>
+      <w:pPr>
+        <w:tabs>
+          <w:tab w:val="left" w:pos="3008"/>
+        </w:tabs>
+      </w:pPr>
+    </w:p>
+    <w:p>
+      <w:pPr>
+        <w:tabs>
+          <w:tab w:val="left" w:pos="3008"/>
+        </w:tabs>
+      </w:pPr>
+    </w:p>
+    <w:p>
+      <w:pPr>
+        <w:tabs>
+          <w:tab w:val="left" w:pos="3008"/>
+        </w:tabs>
+      </w:pPr>
+    </w:p>
+    <w:p>
+      <w:pPr>
+        <w:tabs>
+          <w:tab w:val="left" w:pos="3008"/>
+        </w:tabs>
+      </w:pPr>
       <w:r>
         <w:lastRenderedPageBreak/>
         <w:t>TABLE 3: Visual Analog Scale</w:t>
       </w:r>
+    </w:p>
+    <w:p>
+      <w:pPr>
+        <w:tabs>
+          <w:tab w:val="left" w:pos="3008"/>
+        </w:tabs>
+      </w:pPr>
     </w:p>
     <w:tbl>
       <w:tblPr>
@@ -18277,6 +18286,26 @@
         <w:t>TABLE 4: ANOVA results</w:t>
       </w:r>
     </w:p>
+    <w:p>
+      <w:r>
+        <w:t xml:space="preserve">  </w:t>
+      </w:r>
+      <w:r>
+        <w:tab/>
+      </w:r>
+      <w:r>
+        <w:tab/>
+      </w:r>
+      <w:r>
+        <w:tab/>
+      </w:r>
+      <w:r>
+        <w:tab/>
+      </w:r>
+      <w:r>
+        <w:tab/>
+      </w:r>
+    </w:p>
     <w:p/>
     <w:tbl>
       <w:tblPr>
@@ -18285,62 +18314,43 @@
         <w:tblLook w:val="04A0" w:firstRow="1" w:lastRow="0" w:firstColumn="1" w:lastColumn="0" w:noHBand="0" w:noVBand="1"/>
       </w:tblPr>
       <w:tblGrid>
-        <w:gridCol w:w="2056"/>
-        <w:gridCol w:w="1574"/>
-        <w:gridCol w:w="1563"/>
-        <w:gridCol w:w="1584"/>
-        <w:gridCol w:w="1565"/>
+        <w:gridCol w:w="2085"/>
+        <w:gridCol w:w="2085"/>
+        <w:gridCol w:w="2086"/>
+        <w:gridCol w:w="2086"/>
       </w:tblGrid>
       <w:tr>
         <w:tc>
           <w:tcPr>
-            <w:tcW w:w="1667" w:type="dxa"/>
-          </w:tcPr>
-          <w:p>
-            <w:r>
-              <w:t>Variable</w:t>
-            </w:r>
-          </w:p>
-        </w:tc>
-        <w:tc>
-          <w:tcPr>
-            <w:tcW w:w="1668" w:type="dxa"/>
+            <w:tcW w:w="2085" w:type="dxa"/>
+          </w:tcPr>
+          <w:p/>
+        </w:tc>
+        <w:tc>
+          <w:tcPr>
+            <w:tcW w:w="2085" w:type="dxa"/>
           </w:tcPr>
           <w:p>
             <w:proofErr w:type="spellStart"/>
             <w:r>
-              <w:t>NumDF</w:t>
+              <w:t>Chisq</w:t>
             </w:r>
             <w:proofErr w:type="spellEnd"/>
           </w:p>
         </w:tc>
         <w:tc>
           <w:tcPr>
-            <w:tcW w:w="1669" w:type="dxa"/>
-          </w:tcPr>
-          <w:p>
-            <w:proofErr w:type="spellStart"/>
-            <w:r>
-              <w:t>DenDF</w:t>
-            </w:r>
-            <w:proofErr w:type="spellEnd"/>
-          </w:p>
-        </w:tc>
-        <w:tc>
-          <w:tcPr>
-            <w:tcW w:w="1669" w:type="dxa"/>
-          </w:tcPr>
-          <w:p>
-            <w:proofErr w:type="spellStart"/>
-            <w:r>
-              <w:t>Fstat</w:t>
-            </w:r>
-            <w:proofErr w:type="spellEnd"/>
-          </w:p>
-        </w:tc>
-        <w:tc>
-          <w:tcPr>
-            <w:tcW w:w="1669" w:type="dxa"/>
+            <w:tcW w:w="2086" w:type="dxa"/>
+          </w:tcPr>
+          <w:p>
+            <w:r>
+              <w:t>DF</w:t>
+            </w:r>
+          </w:p>
+        </w:tc>
+        <w:tc>
+          <w:tcPr>
+            <w:tcW w:w="2086" w:type="dxa"/>
           </w:tcPr>
           <w:p>
             <w:r>
@@ -18352,7 +18362,7 @@
       <w:tr>
         <w:tc>
           <w:tcPr>
-            <w:tcW w:w="1667" w:type="dxa"/>
+            <w:tcW w:w="2085" w:type="dxa"/>
           </w:tcPr>
           <w:p>
             <w:r>
@@ -18362,7 +18372,17 @@
         </w:tc>
         <w:tc>
           <w:tcPr>
-            <w:tcW w:w="1668" w:type="dxa"/>
+            <w:tcW w:w="2085" w:type="dxa"/>
+          </w:tcPr>
+          <w:p>
+            <w:r>
+              <w:t>.1347</w:t>
+            </w:r>
+          </w:p>
+        </w:tc>
+        <w:tc>
+          <w:tcPr>
+            <w:tcW w:w="2086" w:type="dxa"/>
           </w:tcPr>
           <w:p>
             <w:r>
@@ -18372,31 +18392,11 @@
         </w:tc>
         <w:tc>
           <w:tcPr>
-            <w:tcW w:w="1669" w:type="dxa"/>
-          </w:tcPr>
-          <w:p>
-            <w:r>
-              <w:t>1739</w:t>
-            </w:r>
-          </w:p>
-        </w:tc>
-        <w:tc>
-          <w:tcPr>
-            <w:tcW w:w="1669" w:type="dxa"/>
-          </w:tcPr>
-          <w:p>
-            <w:r>
-              <w:t>.09264</w:t>
-            </w:r>
-          </w:p>
-        </w:tc>
-        <w:tc>
-          <w:tcPr>
-            <w:tcW w:w="1669" w:type="dxa"/>
-          </w:tcPr>
-          <w:p>
-            <w:r>
-              <w:t>.7609</w:t>
+            <w:tcW w:w="2086" w:type="dxa"/>
+          </w:tcPr>
+          <w:p>
+            <w:r>
+              <w:t>.7137</w:t>
             </w:r>
           </w:p>
         </w:tc>
@@ -18404,7 +18404,7 @@
       <w:tr>
         <w:tc>
           <w:tcPr>
-            <w:tcW w:w="1667" w:type="dxa"/>
+            <w:tcW w:w="2085" w:type="dxa"/>
           </w:tcPr>
           <w:p>
             <w:r>
@@ -18414,7 +18414,17 @@
         </w:tc>
         <w:tc>
           <w:tcPr>
-            <w:tcW w:w="1668" w:type="dxa"/>
+            <w:tcW w:w="2085" w:type="dxa"/>
+          </w:tcPr>
+          <w:p>
+            <w:r>
+              <w:t>.2143</w:t>
+            </w:r>
+          </w:p>
+        </w:tc>
+        <w:tc>
+          <w:tcPr>
+            <w:tcW w:w="2086" w:type="dxa"/>
           </w:tcPr>
           <w:p>
             <w:r>
@@ -18424,31 +18434,11 @@
         </w:tc>
         <w:tc>
           <w:tcPr>
-            <w:tcW w:w="1669" w:type="dxa"/>
-          </w:tcPr>
-          <w:p>
-            <w:r>
-              <w:t>127</w:t>
-            </w:r>
-          </w:p>
-        </w:tc>
-        <w:tc>
-          <w:tcPr>
-            <w:tcW w:w="1669" w:type="dxa"/>
-          </w:tcPr>
-          <w:p>
-            <w:r>
-              <w:t>.07862</w:t>
-            </w:r>
-          </w:p>
-        </w:tc>
-        <w:tc>
-          <w:tcPr>
-            <w:tcW w:w="1669" w:type="dxa"/>
-          </w:tcPr>
-          <w:p>
-            <w:r>
-              <w:t>.9244</w:t>
+            <w:tcW w:w="2086" w:type="dxa"/>
+          </w:tcPr>
+          <w:p>
+            <w:r>
+              <w:t>.8984</w:t>
             </w:r>
           </w:p>
         </w:tc>
@@ -18456,7 +18446,7 @@
       <w:tr>
         <w:tc>
           <w:tcPr>
-            <w:tcW w:w="1667" w:type="dxa"/>
+            <w:tcW w:w="2085" w:type="dxa"/>
           </w:tcPr>
           <w:p>
             <w:r>
@@ -18466,7 +18456,17 @@
         </w:tc>
         <w:tc>
           <w:tcPr>
-            <w:tcW w:w="1668" w:type="dxa"/>
+            <w:tcW w:w="2085" w:type="dxa"/>
+          </w:tcPr>
+          <w:p>
+            <w:r>
+              <w:t>266.9218</w:t>
+            </w:r>
+          </w:p>
+        </w:tc>
+        <w:tc>
+          <w:tcPr>
+            <w:tcW w:w="2086" w:type="dxa"/>
           </w:tcPr>
           <w:p>
             <w:r>
@@ -18476,31 +18476,11 @@
         </w:tc>
         <w:tc>
           <w:tcPr>
-            <w:tcW w:w="1669" w:type="dxa"/>
-          </w:tcPr>
-          <w:p>
-            <w:r>
-              <w:t>1739</w:t>
-            </w:r>
-          </w:p>
-        </w:tc>
-        <w:tc>
-          <w:tcPr>
-            <w:tcW w:w="1669" w:type="dxa"/>
-          </w:tcPr>
-          <w:p>
-            <w:r>
-              <w:t>134.792</w:t>
-            </w:r>
-          </w:p>
-        </w:tc>
-        <w:tc>
-          <w:tcPr>
-            <w:tcW w:w="1669" w:type="dxa"/>
-          </w:tcPr>
-          <w:p>
-            <w:r>
-              <w:t>&lt;.0001</w:t>
+            <w:tcW w:w="2086" w:type="dxa"/>
+          </w:tcPr>
+          <w:p>
+            <w:r>
+              <w:t>&lt;2e-16</w:t>
             </w:r>
           </w:p>
         </w:tc>
@@ -18508,7 +18488,7 @@
       <w:tr>
         <w:tc>
           <w:tcPr>
-            <w:tcW w:w="1667" w:type="dxa"/>
+            <w:tcW w:w="2085" w:type="dxa"/>
           </w:tcPr>
           <w:p>
             <w:proofErr w:type="spellStart"/>
@@ -18525,48 +18505,36 @@
         </w:tc>
         <w:tc>
           <w:tcPr>
-            <w:tcW w:w="1668" w:type="dxa"/>
-          </w:tcPr>
-          <w:p>
-            <w:r>
-              <w:t>2</w:t>
-            </w:r>
-          </w:p>
-        </w:tc>
-        <w:tc>
-          <w:tcPr>
-            <w:tcW w:w="1669" w:type="dxa"/>
-          </w:tcPr>
-          <w:p>
-            <w:r>
-              <w:t>1739</w:t>
-            </w:r>
-          </w:p>
-        </w:tc>
-        <w:tc>
-          <w:tcPr>
-            <w:tcW w:w="1669" w:type="dxa"/>
-          </w:tcPr>
-          <w:p>
-            <w:r>
-              <w:t>.99310</w:t>
-            </w:r>
-          </w:p>
-        </w:tc>
-        <w:tc>
-          <w:tcPr>
-            <w:tcW w:w="1669" w:type="dxa"/>
-          </w:tcPr>
-          <w:p>
-            <w:r>
-              <w:t>.4101</w:t>
+            <w:tcW w:w="2085" w:type="dxa"/>
+          </w:tcPr>
+          <w:p>
+            <w:r>
+              <w:t>3.9724</w:t>
+            </w:r>
+          </w:p>
+        </w:tc>
+        <w:tc>
+          <w:tcPr>
+            <w:tcW w:w="2086" w:type="dxa"/>
+          </w:tcPr>
+          <w:p>
+            <w:r>
+              <w:t>4</w:t>
+            </w:r>
+          </w:p>
+        </w:tc>
+        <w:tc>
+          <w:tcPr>
+            <w:tcW w:w="2086" w:type="dxa"/>
+          </w:tcPr>
+          <w:p>
+            <w:r>
+              <w:t>.4098</w:t>
             </w:r>
           </w:p>
         </w:tc>
       </w:tr>
     </w:tbl>
-    <w:p/>
-    <w:p/>
     <w:p/>
     <w:sectPr>
       <w:type w:val="continuous"/>

</xml_diff>